<commit_message>
update Protocolo de Avaliação.docx
</commit_message>
<xml_diff>
--- a/phase3/Protocolo de Avaliação.docx
+++ b/phase3/Protocolo de Avaliação.docx
@@ -288,20 +288,6 @@
       </w:r>
       <w:r>
         <w:t xml:space="preserve"> cada tarefa</w:t>
-      </w:r>
-    </w:p>
-    <w:p>
-      <w:pPr>
-        <w:numPr>
-          <w:ilvl w:val="0"/>
-          <w:numId w:val="2"/>
-        </w:numPr>
-      </w:pPr>
-      <w:r>
-        <w:t>Eficácia</w:t>
-      </w:r>
-      <w:r>
-        <w:t xml:space="preserve"> em cada tarefa</w:t>
       </w:r>
     </w:p>
     <w:p>

</xml_diff>